<commit_message>
Feature: Edited Word document
</commit_message>
<xml_diff>
--- a/Homework5-WordDoc.docx
+++ b/Homework5-WordDoc.docx
@@ -39,13 +39,8 @@
         <w:spacing w:line="480" w:lineRule="auto"/>
       </w:pPr>
       <w:r>
-        <w:t>Homework 5</w:t>
-      </w:r>
-    </w:p>
-    <w:p>
-      <w:pPr>
-        <w:spacing w:line="480" w:lineRule="auto"/>
-      </w:pPr>
+        <w:t>July 22, 2021</w:t>
+      </w:r>
     </w:p>
     <w:p>
       <w:pPr>
@@ -69,7 +64,13 @@
         <w:spacing w:line="480" w:lineRule="auto"/>
       </w:pPr>
       <w:r>
-        <w:t>1. The link to the GitHub repository is linked below.  The work for this part of the project was done in the “Part3-MyData” branch which is what the link below links to.</w:t>
+        <w:t xml:space="preserve">1. </w:t>
+      </w:r>
+      <w:r>
+        <w:t xml:space="preserve">Link to the GitHub repository: </w:t>
+      </w:r>
+      <w:r>
+        <w:t>https://github.com/mcp48/Homework5</w:t>
       </w:r>
     </w:p>
     <w:p>
@@ -142,20 +143,23 @@
       </w:r>
     </w:p>
     <w:p>
+      <w:r>
+        <w:br w:type="page"/>
+      </w:r>
+    </w:p>
+    <w:p>
+      <w:pPr>
+        <w:pStyle w:val="ListParagraph"/>
+        <w:spacing w:line="480" w:lineRule="auto"/>
+        <w:ind w:left="0"/>
+      </w:pPr>
+    </w:p>
+    <w:p>
       <w:pPr>
         <w:spacing w:line="480" w:lineRule="auto"/>
       </w:pPr>
       <w:r>
         <w:t>2b.  My project in the browser displaying my homepage and data:</w:t>
-      </w:r>
-    </w:p>
-    <w:p>
-      <w:pPr>
-        <w:spacing w:line="480" w:lineRule="auto"/>
-      </w:pPr>
-      <w:r>
-        <w:lastRenderedPageBreak/>
-        <w:tab/>
       </w:r>
       <w:r>
         <w:rPr>
@@ -211,6 +215,9 @@
       <w:r>
         <w:t>2c.  My project in the browser displaying one record (I chose Ichiro Suzuki for this part</w:t>
       </w:r>
+      <w:r>
+        <w:t>):</w:t>
+      </w:r>
     </w:p>
     <w:p>
       <w:pPr>
@@ -271,6 +278,7 @@
         <w:spacing w:line="480" w:lineRule="auto"/>
       </w:pPr>
       <w:r>
+        <w:lastRenderedPageBreak/>
         <w:t xml:space="preserve">2d.  My project in the browser, adding a new record.  I chose Edgar Martinez for this part.  His data was taken from </w:t>
       </w:r>
       <w:hyperlink r:id="rId8" w:history="1">
@@ -288,9 +296,9 @@
     <w:p>
       <w:pPr>
         <w:spacing w:line="480" w:lineRule="auto"/>
-      </w:pPr>
-      <w:r>
-        <w:lastRenderedPageBreak/>
+        <w:jc w:val="center"/>
+      </w:pPr>
+      <w:r>
         <w:t>Before adding the new record:</w:t>
       </w:r>
     </w:p>
@@ -303,9 +311,9 @@
           <w:noProof/>
         </w:rPr>
         <w:drawing>
-          <wp:inline distT="0" distB="0" distL="0" distR="0" wp14:anchorId="2BCC1DA3" wp14:editId="0FC8ED9C">
-            <wp:extent cx="5365750" cy="3461367"/>
-            <wp:effectExtent l="0" t="0" r="6350" b="6350"/>
+          <wp:inline distT="0" distB="0" distL="0" distR="0" wp14:anchorId="2BCC1DA3" wp14:editId="5991A088">
+            <wp:extent cx="4914900" cy="3170531"/>
+            <wp:effectExtent l="0" t="0" r="0" b="0"/>
             <wp:docPr id="6" name="Picture 6" descr="Graphical user interface, application, table&#10;&#10;Description automatically generated"/>
             <wp:cNvGraphicFramePr>
               <a:graphicFrameLocks xmlns:a="http://schemas.openxmlformats.org/drawingml/2006/main" noChangeAspect="1"/>
@@ -332,7 +340,7 @@
                   <pic:spPr>
                     <a:xfrm>
                       <a:off x="0" y="0"/>
-                      <a:ext cx="5388805" cy="3476240"/>
+                      <a:ext cx="4952157" cy="3194565"/>
                     </a:xfrm>
                     <a:prstGeom prst="rect">
                       <a:avLst/>
@@ -348,6 +356,7 @@
     <w:p>
       <w:pPr>
         <w:spacing w:line="480" w:lineRule="auto"/>
+        <w:jc w:val="center"/>
       </w:pPr>
       <w:r>
         <w:t>After adding the new record:</w:t>
@@ -362,8 +371,8 @@
           <w:noProof/>
         </w:rPr>
         <w:drawing>
-          <wp:inline distT="0" distB="0" distL="0" distR="0" wp14:anchorId="68CBF03D" wp14:editId="6BE39C72">
-            <wp:extent cx="5391150" cy="3476601"/>
+          <wp:inline distT="0" distB="0" distL="0" distR="0" wp14:anchorId="68CBF03D" wp14:editId="650197B8">
+            <wp:extent cx="5051469" cy="3257550"/>
             <wp:effectExtent l="0" t="0" r="0" b="0"/>
             <wp:docPr id="5" name="Picture 5" descr="Table&#10;&#10;Description automatically generated"/>
             <wp:cNvGraphicFramePr>
@@ -391,7 +400,7 @@
                   <pic:spPr>
                     <a:xfrm>
                       <a:off x="0" y="0"/>
-                      <a:ext cx="5401863" cy="3483509"/>
+                      <a:ext cx="5067686" cy="3268008"/>
                     </a:xfrm>
                     <a:prstGeom prst="rect">
                       <a:avLst/>
@@ -424,6 +433,7 @@
     <w:p>
       <w:pPr>
         <w:spacing w:line="480" w:lineRule="auto"/>
+        <w:jc w:val="center"/>
       </w:pPr>
       <w:r>
         <w:t>Before updating the record:</w:t>
@@ -483,6 +493,7 @@
     <w:p>
       <w:pPr>
         <w:spacing w:line="480" w:lineRule="auto"/>
+        <w:jc w:val="center"/>
       </w:pPr>
       <w:r>
         <w:t>After updated the record:</w:t>
@@ -556,6 +567,7 @@
     <w:p>
       <w:pPr>
         <w:spacing w:line="480" w:lineRule="auto"/>
+        <w:jc w:val="center"/>
       </w:pPr>
       <w:r>
         <w:t>Before deletion:</w:t>
@@ -615,6 +627,7 @@
     <w:p>
       <w:pPr>
         <w:spacing w:line="480" w:lineRule="auto"/>
+        <w:jc w:val="center"/>
       </w:pPr>
       <w:r>
         <w:t>After deletion:</w:t>

</xml_diff>